<commit_message>
changes to presentation stuff
</commit_message>
<xml_diff>
--- a/PowerPoint Slides/ITPV302 Presentation.docx
+++ b/PowerPoint Slides/ITPV302 Presentation.docx
@@ -33,11 +33,15 @@
           <w:p>
             <w:pPr>
               <w:rPr>
+                <w:b/>
+                <w:bCs/>
                 <w:lang w:val="en-US"/>
               </w:rPr>
             </w:pPr>
             <w:r>
               <w:rPr>
+                <w:b/>
+                <w:bCs/>
                 <w:lang w:val="en-US"/>
               </w:rPr>
               <w:t>Slides</w:t>
@@ -46,6 +50,8 @@
           <w:p>
             <w:pPr>
               <w:rPr>
+                <w:b/>
+                <w:bCs/>
                 <w:lang w:val="en-US"/>
               </w:rPr>
             </w:pPr>
@@ -58,6 +64,8 @@
           <w:p>
             <w:pPr>
               <w:rPr>
+                <w:b/>
+                <w:bCs/>
                 <w:lang w:val="en-US"/>
               </w:rPr>
             </w:pPr>
@@ -245,6 +253,9 @@
         </w:tc>
       </w:tr>
       <w:tr>
+        <w:trPr>
+          <w:trHeight w:val="377"/>
+        </w:trPr>
         <w:tc>
           <w:tcPr>
             <w:tcW w:w="4508" w:type="dxa"/>
@@ -347,6 +358,94 @@
           <w:lang w:val="en-US"/>
         </w:rPr>
       </w:pPr>
+      <w:r>
+        <w:rPr>
+          <w:lang w:val="en-US"/>
+        </w:rPr>
+        <w:t>Nathans Script:</w:t>
+      </w:r>
+    </w:p>
+    <w:p>
+      <w:pPr>
+        <w:rPr>
+          <w:lang w:val="en-US"/>
+        </w:rPr>
+      </w:pPr>
+      <w:r>
+        <w:rPr>
+          <w:lang w:val="en-US"/>
+        </w:rPr>
+        <w:t xml:space="preserve">Good morning and welcome to the presentation of our app called Thyme To Cook. </w:t>
+      </w:r>
+    </w:p>
+    <w:p>
+      <w:pPr>
+        <w:rPr>
+          <w:lang w:val="en-US"/>
+        </w:rPr>
+      </w:pPr>
+      <w:r>
+        <w:rPr>
+          <w:lang w:val="en-US"/>
+        </w:rPr>
+        <w:t xml:space="preserve">Many people struggle to find recipes that suit their needs and preferences. </w:t>
+      </w:r>
+      <w:r>
+        <w:rPr>
+          <w:lang w:val="en-US"/>
+        </w:rPr>
+        <w:t xml:space="preserve">Another issue that is common is that there is a lack of beginner-friendly recipes this issue can lead to people preferring fast food. </w:t>
+      </w:r>
+    </w:p>
+    <w:p>
+      <w:pPr>
+        <w:rPr>
+          <w:lang w:val="en-US"/>
+        </w:rPr>
+      </w:pPr>
+      <w:r>
+        <w:rPr>
+          <w:lang w:val="en-US"/>
+        </w:rPr>
+        <w:t>To simplify the process, we have created a cross-platform app for both android and web with the same interface for simplicity. In our app there are numerous methods to filter the recipes to find recipes to suit your needs and construct a meal plan. One filter to point out would be to filter recipes based off available ingredients.</w:t>
+      </w:r>
+    </w:p>
+    <w:p>
+      <w:pPr>
+        <w:rPr>
+          <w:lang w:val="en-US"/>
+        </w:rPr>
+      </w:pPr>
+      <w:r>
+        <w:rPr>
+          <w:lang w:val="en-US"/>
+        </w:rPr>
+        <w:t xml:space="preserve">Everyone requires a </w:t>
+      </w:r>
+      <w:r>
+        <w:rPr>
+          <w:lang w:val="en-US"/>
+        </w:rPr>
+        <w:t>regimen</w:t>
+      </w:r>
+      <w:r>
+        <w:rPr>
+          <w:lang w:val="en-US"/>
+        </w:rPr>
+        <w:t xml:space="preserve"> of healthy food to improve their </w:t>
+      </w:r>
+      <w:r>
+        <w:rPr>
+          <w:lang w:val="en-US"/>
+        </w:rPr>
+        <w:t>lives,</w:t>
+      </w:r>
+      <w:r>
+        <w:rPr>
+          <w:lang w:val="en-US"/>
+        </w:rPr>
+        <w:t xml:space="preserve"> and we plan to </w:t>
+      </w:r>
       <w:r>
         <w:rPr>
           <w:lang w:val="en-US"/>
@@ -883,21 +982,7 @@
         <w:rPr>
           <w:lang w:val="en-US"/>
         </w:rPr>
-        <w:t xml:space="preserve">Then navigate </w:t>
-      </w:r>
-      <w:proofErr w:type="gramStart"/>
-      <w:r>
-        <w:rPr>
-          <w:lang w:val="en-US"/>
-        </w:rPr>
-        <w:t>to</w:t>
-      </w:r>
-      <w:proofErr w:type="gramEnd"/>
-      <w:r>
-        <w:rPr>
-          <w:lang w:val="en-US"/>
-        </w:rPr>
-        <w:t xml:space="preserve"> saved screen to show that the recipe is saved there and can be opened</w:t>
+        <w:t>Then navigate to saved screen to show that the recipe is saved there and can be opened</w:t>
       </w:r>
     </w:p>
     <w:p>
@@ -977,19 +1062,11 @@
         </w:rPr>
         <w:t xml:space="preserve">Show settings where the user can change the </w:t>
       </w:r>
-      <w:proofErr w:type="gramStart"/>
-      <w:r>
-        <w:rPr>
-          <w:lang w:val="en-US"/>
-        </w:rPr>
-        <w:t>Ingredients</w:t>
-      </w:r>
-      <w:proofErr w:type="gramEnd"/>
-      <w:r>
-        <w:rPr>
-          <w:lang w:val="en-US"/>
-        </w:rPr>
-        <w:t xml:space="preserve"> to Avoid</w:t>
+      <w:r>
+        <w:rPr>
+          <w:lang w:val="en-US"/>
+        </w:rPr>
+        <w:t>Ingredients to Avoid</w:t>
       </w:r>
       <w:r>
         <w:rPr>
@@ -1033,14 +1110,12 @@
         </w:rPr>
         <w:t xml:space="preserve">Navigate to </w:t>
       </w:r>
-      <w:proofErr w:type="gramStart"/>
-      <w:r>
-        <w:rPr>
-          <w:lang w:val="en-US"/>
-        </w:rPr>
-        <w:t>home</w:t>
-      </w:r>
-      <w:proofErr w:type="gramEnd"/>
+      <w:r>
+        <w:rPr>
+          <w:lang w:val="en-US"/>
+        </w:rPr>
+        <w:t>the home</w:t>
+      </w:r>
       <w:r>
         <w:rPr>
           <w:lang w:val="en-US"/>
@@ -1143,6 +1218,27 @@
         </w:rPr>
         <w:t xml:space="preserve">Firebase </w:t>
       </w:r>
+    </w:p>
+    <w:p>
+      <w:pPr>
+        <w:rPr>
+          <w:lang w:val="en-US"/>
+        </w:rPr>
+      </w:pPr>
+    </w:p>
+    <w:p>
+      <w:pPr>
+        <w:rPr>
+          <w:lang w:val="en-US"/>
+        </w:rPr>
+      </w:pPr>
+    </w:p>
+    <w:p>
+      <w:pPr>
+        <w:rPr>
+          <w:lang w:val="en-US"/>
+        </w:rPr>
+      </w:pPr>
     </w:p>
     <w:p>
       <w:pPr>
@@ -1263,8 +1359,124 @@
       </w:pPr>
     </w:lvl>
   </w:abstractNum>
+  <w:abstractNum w:abstractNumId="1" w15:restartNumberingAfterBreak="0">
+    <w:nsid w:val="6BAB440F"/>
+    <w:multiLevelType w:val="hybridMultilevel"/>
+    <w:tmpl w:val="7F0C4DB4"/>
+    <w:lvl w:ilvl="0" w:tplc="1C090001">
+      <w:start w:val="1"/>
+      <w:numFmt w:val="bullet"/>
+      <w:lvlText w:val=""/>
+      <w:lvlJc w:val="left"/>
+      <w:pPr>
+        <w:ind w:left="720" w:hanging="360"/>
+      </w:pPr>
+      <w:rPr>
+        <w:rFonts w:ascii="Symbol" w:hAnsi="Symbol" w:hint="default"/>
+      </w:rPr>
+    </w:lvl>
+    <w:lvl w:ilvl="1" w:tplc="1C090003" w:tentative="1">
+      <w:start w:val="1"/>
+      <w:numFmt w:val="bullet"/>
+      <w:lvlText w:val="o"/>
+      <w:lvlJc w:val="left"/>
+      <w:pPr>
+        <w:ind w:left="1440" w:hanging="360"/>
+      </w:pPr>
+      <w:rPr>
+        <w:rFonts w:ascii="Courier New" w:hAnsi="Courier New" w:cs="Courier New" w:hint="default"/>
+      </w:rPr>
+    </w:lvl>
+    <w:lvl w:ilvl="2" w:tplc="1C090005" w:tentative="1">
+      <w:start w:val="1"/>
+      <w:numFmt w:val="bullet"/>
+      <w:lvlText w:val=""/>
+      <w:lvlJc w:val="left"/>
+      <w:pPr>
+        <w:ind w:left="2160" w:hanging="360"/>
+      </w:pPr>
+      <w:rPr>
+        <w:rFonts w:ascii="Wingdings" w:hAnsi="Wingdings" w:hint="default"/>
+      </w:rPr>
+    </w:lvl>
+    <w:lvl w:ilvl="3" w:tplc="1C090001" w:tentative="1">
+      <w:start w:val="1"/>
+      <w:numFmt w:val="bullet"/>
+      <w:lvlText w:val=""/>
+      <w:lvlJc w:val="left"/>
+      <w:pPr>
+        <w:ind w:left="2880" w:hanging="360"/>
+      </w:pPr>
+      <w:rPr>
+        <w:rFonts w:ascii="Symbol" w:hAnsi="Symbol" w:hint="default"/>
+      </w:rPr>
+    </w:lvl>
+    <w:lvl w:ilvl="4" w:tplc="1C090003" w:tentative="1">
+      <w:start w:val="1"/>
+      <w:numFmt w:val="bullet"/>
+      <w:lvlText w:val="o"/>
+      <w:lvlJc w:val="left"/>
+      <w:pPr>
+        <w:ind w:left="3600" w:hanging="360"/>
+      </w:pPr>
+      <w:rPr>
+        <w:rFonts w:ascii="Courier New" w:hAnsi="Courier New" w:cs="Courier New" w:hint="default"/>
+      </w:rPr>
+    </w:lvl>
+    <w:lvl w:ilvl="5" w:tplc="1C090005" w:tentative="1">
+      <w:start w:val="1"/>
+      <w:numFmt w:val="bullet"/>
+      <w:lvlText w:val=""/>
+      <w:lvlJc w:val="left"/>
+      <w:pPr>
+        <w:ind w:left="4320" w:hanging="360"/>
+      </w:pPr>
+      <w:rPr>
+        <w:rFonts w:ascii="Wingdings" w:hAnsi="Wingdings" w:hint="default"/>
+      </w:rPr>
+    </w:lvl>
+    <w:lvl w:ilvl="6" w:tplc="1C090001" w:tentative="1">
+      <w:start w:val="1"/>
+      <w:numFmt w:val="bullet"/>
+      <w:lvlText w:val=""/>
+      <w:lvlJc w:val="left"/>
+      <w:pPr>
+        <w:ind w:left="5040" w:hanging="360"/>
+      </w:pPr>
+      <w:rPr>
+        <w:rFonts w:ascii="Symbol" w:hAnsi="Symbol" w:hint="default"/>
+      </w:rPr>
+    </w:lvl>
+    <w:lvl w:ilvl="7" w:tplc="1C090003" w:tentative="1">
+      <w:start w:val="1"/>
+      <w:numFmt w:val="bullet"/>
+      <w:lvlText w:val="o"/>
+      <w:lvlJc w:val="left"/>
+      <w:pPr>
+        <w:ind w:left="5760" w:hanging="360"/>
+      </w:pPr>
+      <w:rPr>
+        <w:rFonts w:ascii="Courier New" w:hAnsi="Courier New" w:cs="Courier New" w:hint="default"/>
+      </w:rPr>
+    </w:lvl>
+    <w:lvl w:ilvl="8" w:tplc="1C090005" w:tentative="1">
+      <w:start w:val="1"/>
+      <w:numFmt w:val="bullet"/>
+      <w:lvlText w:val=""/>
+      <w:lvlJc w:val="left"/>
+      <w:pPr>
+        <w:ind w:left="6480" w:hanging="360"/>
+      </w:pPr>
+      <w:rPr>
+        <w:rFonts w:ascii="Wingdings" w:hAnsi="Wingdings" w:hint="default"/>
+      </w:rPr>
+    </w:lvl>
+  </w:abstractNum>
   <w:num w:numId="1" w16cid:durableId="1312444425">
     <w:abstractNumId w:val="0"/>
+  </w:num>
+  <w:num w:numId="2" w16cid:durableId="1714160355">
+    <w:abstractNumId w:val="1"/>
   </w:num>
 </w:numbering>
 </file>

</xml_diff>